<commit_message>
added one item for DoD
</commit_message>
<xml_diff>
--- a/Artifacts/Definition of Ready and Done.docx
+++ b/Artifacts/Definition of Ready and Done.docx
@@ -134,6 +134,18 @@
       </w:pPr>
       <w:r>
         <w:t>All test cases have been executed, with no remaining bugs</w:t>
+      </w:r>
+    </w:p>
+    <w:p>
+      <w:pPr>
+        <w:pStyle w:val="NoSpacing"/>
+        <w:numPr>
+          <w:ilvl w:val="0"/>
+          <w:numId w:val="1"/>
+        </w:numPr>
+      </w:pPr>
+      <w:r>
+        <w:t>Time has been logged</w:t>
       </w:r>
     </w:p>
     <w:sectPr>

</xml_diff>